<commit_message>
good code and report
</commit_message>
<xml_diff>
--- a/week 5/assignment.docx
+++ b/week 5/assignment.docx
@@ -4,247 +4,828 @@
   <w:body>
     <w:p>
       <w:pPr>
+        <w:pStyle w:val="3"/>
         <w:bidi w:val="0"/>
+        <w:jc w:val="both"/>
+      </w:pPr>
+      <w:r>
+        <w:t xml:space="preserve">Question 1 - </w:t>
+      </w:r>
+      <w:r>
+        <w:t>Quasispecies Simulation on Binary Genomes</w:t>
+      </w:r>
+    </w:p>
+    <w:p>
+      <w:pPr>
+        <w:bidi w:val="0"/>
+        <w:jc w:val="both"/>
       </w:pPr>
       <w:r>
         <w:rPr>
-          <w:rFonts w:hint="cs"/>
           <w:b/>
           <w:bCs/>
         </w:rPr>
-        <w:t>Assignment Options</w:t>
+        <w:t>Ex5 by Sarit Moses and Itamar Nini</w:t>
       </w:r>
     </w:p>
     <w:p>
       <w:pPr>
         <w:bidi w:val="0"/>
-        <w:rPr>
-          <w:rFonts w:hint="cs"/>
-        </w:rPr>
-      </w:pPr>
-      <w:r>
-        <w:rPr>
-          <w:rFonts w:hint="cs"/>
-        </w:rPr>
-        <w:t>Choose </w:t>
-      </w:r>
-      <w:r>
-        <w:rPr>
-          <w:rFonts w:hint="cs"/>
-          <w:i/>
-          <w:iCs/>
-        </w:rPr>
-        <w:t>one</w:t>
-      </w:r>
-      <w:r>
-        <w:rPr>
-          <w:rFonts w:hint="cs"/>
-        </w:rPr>
-        <w:t> of the following:</w:t>
+        <w:jc w:val="both"/>
+      </w:pPr>
+      <w:r>
+        <w:t>The objective of this assignment was to explore the synthetic fitness landscape of a binary genome of length L. For each simulation, we generated all possible options of a binary sequence at that length, assigned one of them randomly to be the founder (frequency 1 for the founder sequence and 0 for all other sequences)</w:t>
+      </w:r>
+      <w:r>
+        <w:t xml:space="preserve">, assigned a fitness to each of the sequences and then changed their frequencies according to the quasispecies model for a chosen number of generations. Fitness was assigned based on the number of "1" characters divided by length of the sequence. </w:t>
+      </w:r>
+      <w:r>
+        <w:t xml:space="preserve">We chose to ignore the population size and work directly with frequencies. </w:t>
       </w:r>
     </w:p>
     <w:p>
       <w:pPr>
-        <w:numPr>
-          <w:ilvl w:val="0"/>
-          <w:numId w:val="1"/>
-        </w:numPr>
         <w:bidi w:val="0"/>
-        <w:rPr>
-          <w:rFonts w:hint="cs"/>
-        </w:rPr>
-      </w:pPr>
-      <w:r>
-        <w:rPr>
-          <w:rFonts w:hint="cs"/>
-          <w:b/>
-          <w:bCs/>
-        </w:rPr>
-        <w:t>Repeat a previous homework question</w:t>
+        <w:jc w:val="both"/>
+      </w:pPr>
+      <w:r>
+        <w:t xml:space="preserve">We noticed that lower mutation rate led to much longer time frames until mutation-fitness equilibrium is reached (see figure below). This may be explained by the fact that higher mutation rates lead to faster achieving a diversity of sequences (and this diversity allows an equilibrium to form), while a lower mutation rate would take longer to reach such diversity. </w:t>
+      </w:r>
+      <w:r>
+        <w:t>If</w:t>
+      </w:r>
+      <w:r>
+        <w:t xml:space="preserve"> there is not enough diversity, the rate of mutation of each sequence into other sequences would be higher than the rate of mutation of other sequences into that sequence, which means that there is no equilibrium</w:t>
+      </w:r>
+      <w:r>
+        <w:t xml:space="preserve"> (Figure 1)</w:t>
+      </w:r>
+      <w:r>
+        <w:t xml:space="preserve">. </w:t>
       </w:r>
     </w:p>
     <w:p>
       <w:pPr>
-        <w:numPr>
-          <w:ilvl w:val="1"/>
-          <w:numId w:val="1"/>
-        </w:numPr>
         <w:bidi w:val="0"/>
+        <w:jc w:val="both"/>
+      </w:pPr>
+      <w:r>
         <w:rPr>
-          <w:rFonts w:hint="cs"/>
+          <w:noProof/>
         </w:rPr>
-      </w:pPr>
-      <w:r>
-        <w:rPr>
-          <w:rFonts w:hint="cs"/>
-        </w:rPr>
-        <w:t>If you </w:t>
-      </w:r>
-      <w:r>
-        <w:rPr>
-          <w:rFonts w:hint="cs"/>
-          <w:i/>
-          <w:iCs/>
-        </w:rPr>
-        <w:t>have not</w:t>
-      </w:r>
-      <w:r>
-        <w:rPr>
-          <w:rFonts w:hint="cs"/>
-        </w:rPr>
-        <w:t> completed the tRNA question from the last assignment, you may submit it now.</w:t>
+      </w:r>
+      <w:r>
+        <w:pict w14:anchorId="23817A5F">
+          <v:shapetype id="_x0000_t202" coordsize="21600,21600" o:spt="202" path="m,l,21600r21600,l21600,xe">
+            <v:stroke joinstyle="miter"/>
+            <v:path gradientshapeok="t" o:connecttype="rect"/>
+          </v:shapetype>
+          <v:shape id="_x0000_s1030" type="#_x0000_t202" style="width:414.4pt;height:280pt;flip:x;visibility:visible;mso-left-percent:-10001;mso-top-percent:-10001;mso-wrap-distance-left:9pt;mso-wrap-distance-top:3.6pt;mso-wrap-distance-right:9pt;mso-wrap-distance-bottom:3.6pt;mso-position-horizontal:absolute;mso-position-horizontal-relative:char;mso-position-vertical:absolute;mso-position-vertical-relative:line;mso-left-percent:-10001;mso-top-percent:-10001;mso-width-relative:margin;mso-height-relative:margin;v-text-anchor:top">
+            <v:textbox>
+              <w:txbxContent>
+                <w:p>
+                  <w:pPr>
+                    <w:bidi w:val="0"/>
+                    <w:jc w:val="both"/>
+                  </w:pPr>
+                  <w:r>
+                    <w:rPr>
+                      <w:b/>
+                      <w:bCs/>
+                    </w:rPr>
+                    <w:t>Figure 1.</w:t>
+                  </w:r>
+                  <w:r>
+                    <w:t xml:space="preserve"> Effect of mutation rate on time to achieving mutation-fitness equilibrium. </w:t>
+                  </w:r>
+                </w:p>
+                <w:p>
+                  <w:pPr>
+                    <w:bidi w:val="0"/>
+                    <w:jc w:val="both"/>
+                  </w:pPr>
+                  <w:r>
+                    <w:rPr>
+                      <w:noProof/>
+                    </w:rPr>
+                    <w:drawing>
+                      <wp:inline distT="0" distB="0" distL="0" distR="0" wp14:anchorId="194B8EF2" wp14:editId="02B7A7B2">
+                        <wp:extent cx="5070475" cy="3168894"/>
+                        <wp:effectExtent l="0" t="0" r="0" b="0"/>
+                        <wp:docPr id="272148869" name="תמונה 2"/>
+                        <wp:cNvGraphicFramePr>
+                          <a:graphicFrameLocks xmlns:a="http://schemas.openxmlformats.org/drawingml/2006/main" noChangeAspect="1"/>
+                        </wp:cNvGraphicFramePr>
+                        <a:graphic xmlns:a="http://schemas.openxmlformats.org/drawingml/2006/main">
+                          <a:graphicData uri="http://schemas.openxmlformats.org/drawingml/2006/picture">
+                            <pic:pic xmlns:pic="http://schemas.openxmlformats.org/drawingml/2006/picture">
+                              <pic:nvPicPr>
+                                <pic:cNvPr id="0" name="Picture 6"/>
+                                <pic:cNvPicPr>
+                                  <a:picLocks noChangeAspect="1" noChangeArrowheads="1"/>
+                                </pic:cNvPicPr>
+                              </pic:nvPicPr>
+                              <pic:blipFill>
+                                <a:blip r:embed="rId5">
+                                  <a:extLst>
+                                    <a:ext uri="{28A0092B-C50C-407E-A947-70E740481C1C}">
+                                      <a14:useLocalDpi xmlns:a14="http://schemas.microsoft.com/office/drawing/2010/main" val="0"/>
+                                    </a:ext>
+                                  </a:extLst>
+                                </a:blip>
+                                <a:srcRect/>
+                                <a:stretch>
+                                  <a:fillRect/>
+                                </a:stretch>
+                              </pic:blipFill>
+                              <pic:spPr bwMode="auto">
+                                <a:xfrm>
+                                  <a:off x="0" y="0"/>
+                                  <a:ext cx="5070475" cy="3168894"/>
+                                </a:xfrm>
+                                <a:prstGeom prst="rect">
+                                  <a:avLst/>
+                                </a:prstGeom>
+                                <a:noFill/>
+                                <a:ln>
+                                  <a:noFill/>
+                                </a:ln>
+                              </pic:spPr>
+                            </pic:pic>
+                          </a:graphicData>
+                        </a:graphic>
+                      </wp:inline>
+                    </w:drawing>
+                  </w:r>
+                </w:p>
+                <w:p>
+                  <w:pPr>
+                    <w:bidi w:val="0"/>
+                    <w:jc w:val="both"/>
+                  </w:pPr>
+                </w:p>
+              </w:txbxContent>
+            </v:textbox>
+            <w10:anchorlock/>
+          </v:shape>
+        </w:pict>
       </w:r>
     </w:p>
     <w:p>
       <w:pPr>
-        <w:numPr>
-          <w:ilvl w:val="1"/>
-          <w:numId w:val="1"/>
-        </w:numPr>
         <w:bidi w:val="0"/>
-        <w:rPr>
-          <w:rFonts w:hint="cs"/>
-        </w:rPr>
-      </w:pPr>
-      <w:r>
-        <w:rPr>
-          <w:rFonts w:hint="cs"/>
-        </w:rPr>
-        <w:t>If you </w:t>
-      </w:r>
-      <w:r>
-        <w:rPr>
-          <w:rFonts w:hint="cs"/>
-          <w:i/>
-          <w:iCs/>
-        </w:rPr>
-        <w:t>have</w:t>
-      </w:r>
-      <w:r>
-        <w:rPr>
-          <w:rFonts w:hint="cs"/>
-        </w:rPr>
-        <w:t> already completed the tRNA question, select either Question 1 </w:t>
-      </w:r>
-      <w:r>
-        <w:rPr>
-          <w:rFonts w:hint="cs"/>
-          <w:b/>
-          <w:bCs/>
-        </w:rPr>
-        <w:t>or</w:t>
-      </w:r>
-      <w:r>
-        <w:rPr>
-          <w:rFonts w:hint="cs"/>
-        </w:rPr>
-        <w:t> Question 2 from the previous homework and resubmit that work.</w:t>
+        <w:jc w:val="both"/>
+      </w:pPr>
+      <w:r>
+        <w:t xml:space="preserve">We also examined the </w:t>
+      </w:r>
+      <w:r>
+        <w:t xml:space="preserve">value of fixed </w:t>
+      </w:r>
+      <w:r>
+        <w:t>average fitness of the population in comparison to the value of the highest possible fitness of the population (a scenario where the subspecies with the highest fitness is the entire population). Sometimes the fixed value is close to the highest possible value, but that is not always the case. For example, running the simulation with q=0 would ensure that the fixed species is the one that was randomly chosen as a founder, even if it is not the fittest</w:t>
+      </w:r>
+      <w:r>
+        <w:t xml:space="preserve"> (Figure 2)</w:t>
+      </w:r>
+      <w:r>
+        <w:t xml:space="preserve">. </w:t>
+      </w:r>
+      <w:r>
+        <w:t>On the other hand, when introducing mutations</w:t>
+      </w:r>
+      <w:r>
+        <w:t xml:space="preserve"> at a very low rate (q=0.001 for L=5), the occurrence of mutations was enough to allow the appearance of the most fit sequence, but they were </w:t>
+      </w:r>
+      <w:r>
+        <w:lastRenderedPageBreak/>
+        <w:t xml:space="preserve">not fast enough to prevent it from fixating in the population after it appeared (Figure 3). A higher mutation rate (q=0.05 for L=5, representing one mutation per replication event) caused the creation of fixed non-zero frequencies for a few different sequences in the population, causing fixation of an average fitness that is lower than the highest possible value (Figure 4). </w:t>
       </w:r>
     </w:p>
     <w:p>
       <w:pPr>
-        <w:numPr>
-          <w:ilvl w:val="0"/>
-          <w:numId w:val="1"/>
-        </w:numPr>
         <w:bidi w:val="0"/>
+        <w:jc w:val="both"/>
+      </w:pPr>
+      <w:r>
         <w:rPr>
-          <w:rFonts w:hint="cs"/>
+          <w:noProof/>
         </w:rPr>
-      </w:pPr>
-      <w:r>
-        <w:rPr>
-          <w:rFonts w:hint="cs"/>
-          <w:b/>
-          <w:bCs/>
-        </w:rPr>
-        <w:t>Create a new question</w:t>
+      </w:r>
+      <w:r>
+        <w:pict w14:anchorId="23817A5F">
+          <v:shape id="תיבת טקסט 2" o:spid="_x0000_s1034" type="#_x0000_t202" style="width:414.4pt;height:350.8pt;flip:x;visibility:visible;mso-left-percent:-10001;mso-top-percent:-10001;mso-wrap-distance-left:9pt;mso-wrap-distance-top:3.6pt;mso-wrap-distance-right:9pt;mso-wrap-distance-bottom:3.6pt;mso-position-horizontal:absolute;mso-position-horizontal-relative:char;mso-position-vertical:absolute;mso-position-vertical-relative:line;mso-left-percent:-10001;mso-top-percent:-10001;mso-width-relative:margin;mso-height-relative:margin;v-text-anchor:top">
+            <v:textbox>
+              <w:txbxContent>
+                <w:p>
+                  <w:pPr>
+                    <w:bidi w:val="0"/>
+                    <w:jc w:val="both"/>
+                  </w:pPr>
+                  <w:r>
+                    <w:rPr>
+                      <w:b/>
+                      <w:bCs/>
+                    </w:rPr>
+                    <w:t>Figure 2.</w:t>
+                  </w:r>
+                  <w:r>
+                    <w:t xml:space="preserve"> Fitness (left) and sequence frequencies (right) over time for a population with sequence length 5 and no mutations (q=0). The simulation was run 2 times (top and bottom figures are different runs). </w:t>
+                  </w:r>
+                </w:p>
+                <w:p>
+                  <w:pPr>
+                    <w:bidi w:val="0"/>
+                    <w:jc w:val="both"/>
+                  </w:pPr>
+                  <w:r>
+                    <w:drawing>
+                      <wp:inline distT="0" distB="0" distL="0" distR="0" wp14:anchorId="35AD2730" wp14:editId="4EC52FAF">
+                        <wp:extent cx="2359028" cy="1561861"/>
+                        <wp:effectExtent l="0" t="0" r="0" b="0"/>
+                        <wp:docPr id="200678953" name="תמונה 2"/>
+                        <wp:cNvGraphicFramePr>
+                          <a:graphicFrameLocks xmlns:a="http://schemas.openxmlformats.org/drawingml/2006/main" noChangeAspect="1"/>
+                        </wp:cNvGraphicFramePr>
+                        <a:graphic xmlns:a="http://schemas.openxmlformats.org/drawingml/2006/main">
+                          <a:graphicData uri="http://schemas.openxmlformats.org/drawingml/2006/picture">
+                            <pic:pic xmlns:pic="http://schemas.openxmlformats.org/drawingml/2006/picture">
+                              <pic:nvPicPr>
+                                <pic:cNvPr id="0" name="Picture 6"/>
+                                <pic:cNvPicPr>
+                                  <a:picLocks noChangeAspect="1" noChangeArrowheads="1"/>
+                                </pic:cNvPicPr>
+                              </pic:nvPicPr>
+                              <pic:blipFill rotWithShape="1">
+                                <a:blip r:embed="rId6">
+                                  <a:extLst>
+                                    <a:ext uri="{28A0092B-C50C-407E-A947-70E740481C1C}">
+                                      <a14:useLocalDpi xmlns:a14="http://schemas.microsoft.com/office/drawing/2010/main" val="0"/>
+                                    </a:ext>
+                                  </a:extLst>
+                                </a:blip>
+                                <a:srcRect t="11730"/>
+                                <a:stretch/>
+                              </pic:blipFill>
+                              <pic:spPr bwMode="auto">
+                                <a:xfrm>
+                                  <a:off x="0" y="0"/>
+                                  <a:ext cx="2377940" cy="1574382"/>
+                                </a:xfrm>
+                                <a:prstGeom prst="rect">
+                                  <a:avLst/>
+                                </a:prstGeom>
+                                <a:noFill/>
+                                <a:ln>
+                                  <a:noFill/>
+                                </a:ln>
+                                <a:extLst>
+                                  <a:ext uri="{53640926-AAD7-44D8-BBD7-CCE9431645EC}">
+                                    <a14:shadowObscured xmlns:a14="http://schemas.microsoft.com/office/drawing/2010/main"/>
+                                  </a:ext>
+                                </a:extLst>
+                              </pic:spPr>
+                            </pic:pic>
+                          </a:graphicData>
+                        </a:graphic>
+                      </wp:inline>
+                    </w:drawing>
+                  </w:r>
+                  <w:r>
+                    <w:drawing>
+                      <wp:inline distT="0" distB="0" distL="0" distR="0" wp14:anchorId="7DC31ED8" wp14:editId="41832F3E">
+                        <wp:extent cx="2383155" cy="1572549"/>
+                        <wp:effectExtent l="0" t="0" r="0" b="0"/>
+                        <wp:docPr id="426304053" name="תמונה 6" descr="תמונה שמכילה טקסט, צילום מסך, מספר, תצוגה&#10;&#10;תוכן שנוצר על-ידי בינה מלאכותית עשוי להיות שגוי."/>
+                        <wp:cNvGraphicFramePr>
+                          <a:graphicFrameLocks xmlns:a="http://schemas.openxmlformats.org/drawingml/2006/main" noChangeAspect="1"/>
+                        </wp:cNvGraphicFramePr>
+                        <a:graphic xmlns:a="http://schemas.openxmlformats.org/drawingml/2006/main">
+                          <a:graphicData uri="http://schemas.openxmlformats.org/drawingml/2006/picture">
+                            <pic:pic xmlns:pic="http://schemas.openxmlformats.org/drawingml/2006/picture">
+                              <pic:nvPicPr>
+                                <pic:cNvPr id="426304053" name="תמונה 6" descr="תמונה שמכילה טקסט, צילום מסך, מספר, תצוגה&#10;&#10;תוכן שנוצר על-ידי בינה מלאכותית עשוי להיות שגוי."/>
+                                <pic:cNvPicPr>
+                                  <a:picLocks noChangeAspect="1" noChangeArrowheads="1"/>
+                                </pic:cNvPicPr>
+                              </pic:nvPicPr>
+                              <pic:blipFill rotWithShape="1">
+                                <a:blip r:embed="rId7">
+                                  <a:extLst>
+                                    <a:ext uri="{28A0092B-C50C-407E-A947-70E740481C1C}">
+                                      <a14:useLocalDpi xmlns:a14="http://schemas.microsoft.com/office/drawing/2010/main" val="0"/>
+                                    </a:ext>
+                                  </a:extLst>
+                                </a:blip>
+                                <a:srcRect t="12015"/>
+                                <a:stretch/>
+                              </pic:blipFill>
+                              <pic:spPr bwMode="auto">
+                                <a:xfrm>
+                                  <a:off x="0" y="0"/>
+                                  <a:ext cx="2394516" cy="1580045"/>
+                                </a:xfrm>
+                                <a:prstGeom prst="rect">
+                                  <a:avLst/>
+                                </a:prstGeom>
+                                <a:noFill/>
+                                <a:ln>
+                                  <a:noFill/>
+                                </a:ln>
+                                <a:extLst>
+                                  <a:ext uri="{53640926-AAD7-44D8-BBD7-CCE9431645EC}">
+                                    <a14:shadowObscured xmlns:a14="http://schemas.microsoft.com/office/drawing/2010/main"/>
+                                  </a:ext>
+                                </a:extLst>
+                              </pic:spPr>
+                            </pic:pic>
+                          </a:graphicData>
+                        </a:graphic>
+                      </wp:inline>
+                    </w:drawing>
+                  </w:r>
+                </w:p>
+                <w:p>
+                  <w:pPr>
+                    <w:bidi w:val="0"/>
+                    <w:jc w:val="both"/>
+                  </w:pPr>
+                </w:p>
+                <w:p>
+                  <w:pPr>
+                    <w:bidi w:val="0"/>
+                    <w:jc w:val="both"/>
+                  </w:pPr>
+                  <w:r>
+                    <w:drawing>
+                      <wp:inline distT="0" distB="0" distL="0" distR="0" wp14:anchorId="60B83137" wp14:editId="15450711">
+                        <wp:extent cx="2425908" cy="1612265"/>
+                        <wp:effectExtent l="0" t="0" r="0" b="0"/>
+                        <wp:docPr id="1936721367" name="תמונה 4" descr="תמונה שמכילה טקסט, צילום מסך, קו, מלבן&#10;&#10;תוכן שנוצר על-ידי בינה מלאכותית עשוי להיות שגוי."/>
+                        <wp:cNvGraphicFramePr>
+                          <a:graphicFrameLocks xmlns:a="http://schemas.openxmlformats.org/drawingml/2006/main" noChangeAspect="1"/>
+                        </wp:cNvGraphicFramePr>
+                        <a:graphic xmlns:a="http://schemas.openxmlformats.org/drawingml/2006/main">
+                          <a:graphicData uri="http://schemas.openxmlformats.org/drawingml/2006/picture">
+                            <pic:pic xmlns:pic="http://schemas.openxmlformats.org/drawingml/2006/picture">
+                              <pic:nvPicPr>
+                                <pic:cNvPr id="1936721367" name="תמונה 4" descr="תמונה שמכילה טקסט, צילום מסך, קו, מלבן&#10;&#10;תוכן שנוצר על-ידי בינה מלאכותית עשוי להיות שגוי."/>
+                                <pic:cNvPicPr>
+                                  <a:picLocks noChangeAspect="1" noChangeArrowheads="1"/>
+                                </pic:cNvPicPr>
+                              </pic:nvPicPr>
+                              <pic:blipFill rotWithShape="1">
+                                <a:blip r:embed="rId8">
+                                  <a:extLst>
+                                    <a:ext uri="{28A0092B-C50C-407E-A947-70E740481C1C}">
+                                      <a14:useLocalDpi xmlns:a14="http://schemas.microsoft.com/office/drawing/2010/main" val="0"/>
+                                    </a:ext>
+                                  </a:extLst>
+                                </a:blip>
+                                <a:srcRect t="11382"/>
+                                <a:stretch/>
+                              </pic:blipFill>
+                              <pic:spPr bwMode="auto">
+                                <a:xfrm flipH="1">
+                                  <a:off x="0" y="0"/>
+                                  <a:ext cx="2443251" cy="1623792"/>
+                                </a:xfrm>
+                                <a:prstGeom prst="rect">
+                                  <a:avLst/>
+                                </a:prstGeom>
+                                <a:noFill/>
+                                <a:ln>
+                                  <a:noFill/>
+                                </a:ln>
+                                <a:extLst>
+                                  <a:ext uri="{53640926-AAD7-44D8-BBD7-CCE9431645EC}">
+                                    <a14:shadowObscured xmlns:a14="http://schemas.microsoft.com/office/drawing/2010/main"/>
+                                  </a:ext>
+                                </a:extLst>
+                              </pic:spPr>
+                            </pic:pic>
+                          </a:graphicData>
+                        </a:graphic>
+                      </wp:inline>
+                    </w:drawing>
+                  </w:r>
+                  <w:r>
+                    <w:drawing>
+                      <wp:inline distT="0" distB="0" distL="0" distR="0" wp14:anchorId="142CC2DD" wp14:editId="143C47CB">
+                        <wp:extent cx="2400300" cy="1591452"/>
+                        <wp:effectExtent l="0" t="0" r="0" b="0"/>
+                        <wp:docPr id="732959578" name="תמונה 8" descr="תמונה שמכילה טקסט, צילום מסך, מספר, תצוגה&#10;&#10;תוכן שנוצר על-ידי בינה מלאכותית עשוי להיות שגוי."/>
+                        <wp:cNvGraphicFramePr>
+                          <a:graphicFrameLocks xmlns:a="http://schemas.openxmlformats.org/drawingml/2006/main" noChangeAspect="1"/>
+                        </wp:cNvGraphicFramePr>
+                        <a:graphic xmlns:a="http://schemas.openxmlformats.org/drawingml/2006/main">
+                          <a:graphicData uri="http://schemas.openxmlformats.org/drawingml/2006/picture">
+                            <pic:pic xmlns:pic="http://schemas.openxmlformats.org/drawingml/2006/picture">
+                              <pic:nvPicPr>
+                                <pic:cNvPr id="732959578" name="תמונה 8" descr="תמונה שמכילה טקסט, צילום מסך, מספר, תצוגה&#10;&#10;תוכן שנוצר על-ידי בינה מלאכותית עשוי להיות שגוי."/>
+                                <pic:cNvPicPr>
+                                  <a:picLocks noChangeAspect="1" noChangeArrowheads="1"/>
+                                </pic:cNvPicPr>
+                              </pic:nvPicPr>
+                              <pic:blipFill rotWithShape="1">
+                                <a:blip r:embed="rId9">
+                                  <a:extLst>
+                                    <a:ext uri="{28A0092B-C50C-407E-A947-70E740481C1C}">
+                                      <a14:useLocalDpi xmlns:a14="http://schemas.microsoft.com/office/drawing/2010/main" val="0"/>
+                                    </a:ext>
+                                  </a:extLst>
+                                </a:blip>
+                                <a:srcRect t="11593"/>
+                                <a:stretch/>
+                              </pic:blipFill>
+                              <pic:spPr bwMode="auto">
+                                <a:xfrm>
+                                  <a:off x="0" y="0"/>
+                                  <a:ext cx="2410786" cy="1598405"/>
+                                </a:xfrm>
+                                <a:prstGeom prst="rect">
+                                  <a:avLst/>
+                                </a:prstGeom>
+                                <a:noFill/>
+                                <a:ln>
+                                  <a:noFill/>
+                                </a:ln>
+                                <a:extLst>
+                                  <a:ext uri="{53640926-AAD7-44D8-BBD7-CCE9431645EC}">
+                                    <a14:shadowObscured xmlns:a14="http://schemas.microsoft.com/office/drawing/2010/main"/>
+                                  </a:ext>
+                                </a:extLst>
+                              </pic:spPr>
+                            </pic:pic>
+                          </a:graphicData>
+                        </a:graphic>
+                      </wp:inline>
+                    </w:drawing>
+                  </w:r>
+                </w:p>
+                <w:p>
+                  <w:pPr>
+                    <w:bidi w:val="0"/>
+                    <w:jc w:val="both"/>
+                  </w:pPr>
+                </w:p>
+              </w:txbxContent>
+            </v:textbox>
+            <w10:anchorlock/>
+          </v:shape>
+        </w:pict>
       </w:r>
     </w:p>
     <w:p>
       <w:pPr>
-        <w:numPr>
-          <w:ilvl w:val="1"/>
-          <w:numId w:val="1"/>
-        </w:numPr>
         <w:bidi w:val="0"/>
+        <w:jc w:val="both"/>
+      </w:pPr>
+      <w:r>
         <w:rPr>
-          <w:rFonts w:hint="cs"/>
+          <w:noProof/>
         </w:rPr>
-      </w:pPr>
-      <w:r>
-        <w:rPr>
-          <w:rFonts w:hint="cs"/>
-        </w:rPr>
-        <w:t xml:space="preserve">Design an original problem </w:t>
-      </w:r>
-      <w:proofErr w:type="gramStart"/>
-      <w:r>
-        <w:rPr>
-          <w:rFonts w:hint="cs"/>
-        </w:rPr>
-        <w:t>on</w:t>
-      </w:r>
-      <w:proofErr w:type="gramEnd"/>
-      <w:r>
-        <w:rPr>
-          <w:rFonts w:hint="cs"/>
-        </w:rPr>
-        <w:t> </w:t>
-      </w:r>
-      <w:r>
-        <w:rPr>
-          <w:rFonts w:hint="cs"/>
-          <w:b/>
-          <w:bCs/>
-        </w:rPr>
-        <w:t>conditioning in single cells</w:t>
-      </w:r>
-      <w:r>
-        <w:rPr>
-          <w:rFonts w:hint="cs"/>
-        </w:rPr>
-        <w:t> that matches the scope and difficulty of our course assignments.</w:t>
+      </w:r>
+      <w:r>
+        <w:pict w14:anchorId="068B62C4">
+          <v:shape id="_x0000_s1032" type="#_x0000_t202" style="width:414.4pt;height:191.2pt;flip:x;visibility:visible;mso-left-percent:-10001;mso-top-percent:-10001;mso-wrap-distance-left:9pt;mso-wrap-distance-top:3.6pt;mso-wrap-distance-right:9pt;mso-wrap-distance-bottom:3.6pt;mso-position-horizontal:absolute;mso-position-horizontal-relative:char;mso-position-vertical:absolute;mso-position-vertical-relative:line;mso-left-percent:-10001;mso-top-percent:-10001;mso-width-relative:margin;mso-height-relative:margin;v-text-anchor:top">
+            <v:textbox>
+              <w:txbxContent>
+                <w:p>
+                  <w:pPr>
+                    <w:bidi w:val="0"/>
+                    <w:jc w:val="both"/>
+                  </w:pPr>
+                  <w:r>
+                    <w:rPr>
+                      <w:b/>
+                      <w:bCs/>
+                    </w:rPr>
+                    <w:t xml:space="preserve">Figure </w:t>
+                  </w:r>
+                  <w:r>
+                    <w:rPr>
+                      <w:b/>
+                      <w:bCs/>
+                    </w:rPr>
+                    <w:t>3</w:t>
+                  </w:r>
+                  <w:r>
+                    <w:rPr>
+                      <w:b/>
+                      <w:bCs/>
+                    </w:rPr>
+                    <w:t>.</w:t>
+                  </w:r>
+                  <w:r>
+                    <w:t xml:space="preserve"> Fitness (left) and sequence frequencies (right) over time for a population with sequence length 5 and </w:t>
+                  </w:r>
+                  <w:r>
+                    <w:t>mutation rate q=0.001.</w:t>
+                  </w:r>
+                  <w:r>
+                    <w:t xml:space="preserve"> The simulation was run 2 times with similar results.</w:t>
+                  </w:r>
+                </w:p>
+                <w:p>
+                  <w:pPr>
+                    <w:bidi w:val="0"/>
+                    <w:jc w:val="both"/>
+                  </w:pPr>
+                  <w:r>
+                    <w:drawing>
+                      <wp:inline distT="0" distB="0" distL="0" distR="0" wp14:anchorId="7F512E22" wp14:editId="77DF0E51">
+                        <wp:extent cx="2358183" cy="1577340"/>
+                        <wp:effectExtent l="0" t="0" r="0" b="0"/>
+                        <wp:docPr id="190714479" name="תמונה 10"/>
+                        <wp:cNvGraphicFramePr>
+                          <a:graphicFrameLocks xmlns:a="http://schemas.openxmlformats.org/drawingml/2006/main" noChangeAspect="1"/>
+                        </wp:cNvGraphicFramePr>
+                        <a:graphic xmlns:a="http://schemas.openxmlformats.org/drawingml/2006/main">
+                          <a:graphicData uri="http://schemas.openxmlformats.org/drawingml/2006/picture">
+                            <pic:pic xmlns:pic="http://schemas.openxmlformats.org/drawingml/2006/picture">
+                              <pic:nvPicPr>
+                                <pic:cNvPr id="0" name="Picture 43"/>
+                                <pic:cNvPicPr>
+                                  <a:picLocks noChangeAspect="1" noChangeArrowheads="1"/>
+                                </pic:cNvPicPr>
+                              </pic:nvPicPr>
+                              <pic:blipFill rotWithShape="1">
+                                <a:blip r:embed="rId10">
+                                  <a:extLst>
+                                    <a:ext uri="{28A0092B-C50C-407E-A947-70E740481C1C}">
+                                      <a14:useLocalDpi xmlns:a14="http://schemas.microsoft.com/office/drawing/2010/main" val="0"/>
+                                    </a:ext>
+                                  </a:extLst>
+                                </a:blip>
+                                <a:srcRect t="10820"/>
+                                <a:stretch/>
+                              </pic:blipFill>
+                              <pic:spPr bwMode="auto">
+                                <a:xfrm>
+                                  <a:off x="0" y="0"/>
+                                  <a:ext cx="2383690" cy="1594401"/>
+                                </a:xfrm>
+                                <a:prstGeom prst="rect">
+                                  <a:avLst/>
+                                </a:prstGeom>
+                                <a:noFill/>
+                                <a:ln>
+                                  <a:noFill/>
+                                </a:ln>
+                                <a:extLst>
+                                  <a:ext uri="{53640926-AAD7-44D8-BBD7-CCE9431645EC}">
+                                    <a14:shadowObscured xmlns:a14="http://schemas.microsoft.com/office/drawing/2010/main"/>
+                                  </a:ext>
+                                </a:extLst>
+                              </pic:spPr>
+                            </pic:pic>
+                          </a:graphicData>
+                        </a:graphic>
+                      </wp:inline>
+                    </w:drawing>
+                  </w:r>
+                  <w:r>
+                    <w:drawing>
+                      <wp:inline distT="0" distB="0" distL="0" distR="0" wp14:anchorId="18C41F82" wp14:editId="49BB05E5">
+                        <wp:extent cx="2403770" cy="1600607"/>
+                        <wp:effectExtent l="0" t="0" r="0" b="0"/>
+                        <wp:docPr id="889567791" name="תמונה 12" descr="תמונה שמכילה טקסט, צילום מסך, מספר, תצוגה&#10;&#10;תוכן שנוצר על-ידי בינה מלאכותית עשוי להיות שגוי."/>
+                        <wp:cNvGraphicFramePr>
+                          <a:graphicFrameLocks xmlns:a="http://schemas.openxmlformats.org/drawingml/2006/main" noChangeAspect="1"/>
+                        </wp:cNvGraphicFramePr>
+                        <a:graphic xmlns:a="http://schemas.openxmlformats.org/drawingml/2006/main">
+                          <a:graphicData uri="http://schemas.openxmlformats.org/drawingml/2006/picture">
+                            <pic:pic xmlns:pic="http://schemas.openxmlformats.org/drawingml/2006/picture">
+                              <pic:nvPicPr>
+                                <pic:cNvPr id="889567791" name="תמונה 12" descr="תמונה שמכילה טקסט, צילום מסך, מספר, תצוגה&#10;&#10;תוכן שנוצר על-ידי בינה מלאכותית עשוי להיות שגוי."/>
+                                <pic:cNvPicPr>
+                                  <a:picLocks noChangeAspect="1" noChangeArrowheads="1"/>
+                                </pic:cNvPicPr>
+                              </pic:nvPicPr>
+                              <pic:blipFill rotWithShape="1">
+                                <a:blip r:embed="rId11">
+                                  <a:extLst>
+                                    <a:ext uri="{28A0092B-C50C-407E-A947-70E740481C1C}">
+                                      <a14:useLocalDpi xmlns:a14="http://schemas.microsoft.com/office/drawing/2010/main" val="0"/>
+                                    </a:ext>
+                                  </a:extLst>
+                                </a:blip>
+                                <a:srcRect t="11220"/>
+                                <a:stretch/>
+                              </pic:blipFill>
+                              <pic:spPr bwMode="auto">
+                                <a:xfrm>
+                                  <a:off x="0" y="0"/>
+                                  <a:ext cx="2420402" cy="1611682"/>
+                                </a:xfrm>
+                                <a:prstGeom prst="rect">
+                                  <a:avLst/>
+                                </a:prstGeom>
+                                <a:noFill/>
+                                <a:ln>
+                                  <a:noFill/>
+                                </a:ln>
+                                <a:extLst>
+                                  <a:ext uri="{53640926-AAD7-44D8-BBD7-CCE9431645EC}">
+                                    <a14:shadowObscured xmlns:a14="http://schemas.microsoft.com/office/drawing/2010/main"/>
+                                  </a:ext>
+                                </a:extLst>
+                              </pic:spPr>
+                            </pic:pic>
+                          </a:graphicData>
+                        </a:graphic>
+                      </wp:inline>
+                    </w:drawing>
+                  </w:r>
+                </w:p>
+              </w:txbxContent>
+            </v:textbox>
+            <w10:anchorlock/>
+          </v:shape>
+        </w:pict>
       </w:r>
     </w:p>
     <w:p>
       <w:pPr>
-        <w:numPr>
-          <w:ilvl w:val="1"/>
-          <w:numId w:val="1"/>
-        </w:numPr>
         <w:bidi w:val="0"/>
+        <w:jc w:val="both"/>
+      </w:pPr>
+      <w:r>
         <w:rPr>
-          <w:rFonts w:hint="cs"/>
+          <w:noProof/>
         </w:rPr>
-      </w:pPr>
-      <w:r>
-        <w:rPr>
-          <w:rFonts w:hint="cs"/>
-        </w:rPr>
-        <w:t>Your question must include a computational component with simulations.</w:t>
+      </w:r>
+      <w:r>
+        <w:pict w14:anchorId="4E1BBAE1">
+          <v:shape id="_x0000_s1033" type="#_x0000_t202" style="width:414.4pt;height:182.2pt;flip:x;visibility:visible;mso-left-percent:-10001;mso-top-percent:-10001;mso-wrap-distance-left:9pt;mso-wrap-distance-top:3.6pt;mso-wrap-distance-right:9pt;mso-wrap-distance-bottom:3.6pt;mso-position-horizontal:absolute;mso-position-horizontal-relative:char;mso-position-vertical:absolute;mso-position-vertical-relative:line;mso-left-percent:-10001;mso-top-percent:-10001;mso-width-relative:margin;mso-height-relative:margin;v-text-anchor:top">
+            <v:textbox>
+              <w:txbxContent>
+                <w:p>
+                  <w:pPr>
+                    <w:bidi w:val="0"/>
+                    <w:jc w:val="both"/>
+                  </w:pPr>
+                  <w:r>
+                    <w:rPr>
+                      <w:b/>
+                      <w:bCs/>
+                    </w:rPr>
+                    <w:t xml:space="preserve">Figure </w:t>
+                  </w:r>
+                  <w:r>
+                    <w:rPr>
+                      <w:b/>
+                      <w:bCs/>
+                    </w:rPr>
+                    <w:t>4</w:t>
+                  </w:r>
+                  <w:r>
+                    <w:rPr>
+                      <w:b/>
+                      <w:bCs/>
+                    </w:rPr>
+                    <w:t>.</w:t>
+                  </w:r>
+                  <w:r>
+                    <w:t xml:space="preserve"> Fitness (left) and sequence frequencies (right) over time for a population with sequence length 5 and mutation rate q=0.0</w:t>
+                  </w:r>
+                  <w:r>
+                    <w:t>5</w:t>
+                  </w:r>
+                  <w:r>
+                    <w:t>. The simulation was run 2 times with similar results.</w:t>
+                  </w:r>
+                </w:p>
+                <w:p>
+                  <w:pPr>
+                    <w:bidi w:val="0"/>
+                    <w:jc w:val="both"/>
+                  </w:pPr>
+                  <w:r>
+                    <w:drawing>
+                      <wp:inline distT="0" distB="0" distL="0" distR="0" wp14:anchorId="774F8705" wp14:editId="22A7341A">
+                        <wp:extent cx="2308860" cy="1536937"/>
+                        <wp:effectExtent l="0" t="0" r="0" b="0"/>
+                        <wp:docPr id="25662919" name="תמונה 16" descr="תמונה שמכילה טקסט, צילום מסך, קו, תרשים&#10;&#10;תוכן שנוצר על-ידי בינה מלאכותית עשוי להיות שגוי."/>
+                        <wp:cNvGraphicFramePr>
+                          <a:graphicFrameLocks xmlns:a="http://schemas.openxmlformats.org/drawingml/2006/main" noChangeAspect="1"/>
+                        </wp:cNvGraphicFramePr>
+                        <a:graphic xmlns:a="http://schemas.openxmlformats.org/drawingml/2006/main">
+                          <a:graphicData uri="http://schemas.openxmlformats.org/drawingml/2006/picture">
+                            <pic:pic xmlns:pic="http://schemas.openxmlformats.org/drawingml/2006/picture">
+                              <pic:nvPicPr>
+                                <pic:cNvPr id="25662919" name="תמונה 16" descr="תמונה שמכילה טקסט, צילום מסך, קו, תרשים&#10;&#10;תוכן שנוצר על-ידי בינה מלאכותית עשוי להיות שגוי."/>
+                                <pic:cNvPicPr>
+                                  <a:picLocks noChangeAspect="1" noChangeArrowheads="1"/>
+                                </pic:cNvPicPr>
+                              </pic:nvPicPr>
+                              <pic:blipFill rotWithShape="1">
+                                <a:blip r:embed="rId12">
+                                  <a:extLst>
+                                    <a:ext uri="{28A0092B-C50C-407E-A947-70E740481C1C}">
+                                      <a14:useLocalDpi xmlns:a14="http://schemas.microsoft.com/office/drawing/2010/main" val="0"/>
+                                    </a:ext>
+                                  </a:extLst>
+                                </a:blip>
+                                <a:srcRect t="11240"/>
+                                <a:stretch/>
+                              </pic:blipFill>
+                              <pic:spPr bwMode="auto">
+                                <a:xfrm>
+                                  <a:off x="0" y="0"/>
+                                  <a:ext cx="2332034" cy="1552363"/>
+                                </a:xfrm>
+                                <a:prstGeom prst="rect">
+                                  <a:avLst/>
+                                </a:prstGeom>
+                                <a:noFill/>
+                                <a:ln>
+                                  <a:noFill/>
+                                </a:ln>
+                                <a:extLst>
+                                  <a:ext uri="{53640926-AAD7-44D8-BBD7-CCE9431645EC}">
+                                    <a14:shadowObscured xmlns:a14="http://schemas.microsoft.com/office/drawing/2010/main"/>
+                                  </a:ext>
+                                </a:extLst>
+                              </pic:spPr>
+                            </pic:pic>
+                          </a:graphicData>
+                        </a:graphic>
+                      </wp:inline>
+                    </w:drawing>
+                  </w:r>
+                  <w:r>
+                    <w:drawing>
+                      <wp:inline distT="0" distB="0" distL="0" distR="0" wp14:anchorId="1B895E96" wp14:editId="33FAACA6">
+                        <wp:extent cx="2301240" cy="1516737"/>
+                        <wp:effectExtent l="0" t="0" r="0" b="0"/>
+                        <wp:docPr id="574741163" name="תמונה 14"/>
+                        <wp:cNvGraphicFramePr>
+                          <a:graphicFrameLocks xmlns:a="http://schemas.openxmlformats.org/drawingml/2006/main" noChangeAspect="1"/>
+                        </wp:cNvGraphicFramePr>
+                        <a:graphic xmlns:a="http://schemas.openxmlformats.org/drawingml/2006/main">
+                          <a:graphicData uri="http://schemas.openxmlformats.org/drawingml/2006/picture">
+                            <pic:pic xmlns:pic="http://schemas.openxmlformats.org/drawingml/2006/picture">
+                              <pic:nvPicPr>
+                                <pic:cNvPr id="0" name="Picture 59"/>
+                                <pic:cNvPicPr>
+                                  <a:picLocks noChangeAspect="1" noChangeArrowheads="1"/>
+                                </pic:cNvPicPr>
+                              </pic:nvPicPr>
+                              <pic:blipFill rotWithShape="1">
+                                <a:blip r:embed="rId13">
+                                  <a:extLst>
+                                    <a:ext uri="{28A0092B-C50C-407E-A947-70E740481C1C}">
+                                      <a14:useLocalDpi xmlns:a14="http://schemas.microsoft.com/office/drawing/2010/main" val="0"/>
+                                    </a:ext>
+                                  </a:extLst>
+                                </a:blip>
+                                <a:srcRect t="12114"/>
+                                <a:stretch/>
+                              </pic:blipFill>
+                              <pic:spPr bwMode="auto">
+                                <a:xfrm>
+                                  <a:off x="0" y="0"/>
+                                  <a:ext cx="2312381" cy="1524080"/>
+                                </a:xfrm>
+                                <a:prstGeom prst="rect">
+                                  <a:avLst/>
+                                </a:prstGeom>
+                                <a:noFill/>
+                                <a:ln>
+                                  <a:noFill/>
+                                </a:ln>
+                                <a:extLst>
+                                  <a:ext uri="{53640926-AAD7-44D8-BBD7-CCE9431645EC}">
+                                    <a14:shadowObscured xmlns:a14="http://schemas.microsoft.com/office/drawing/2010/main"/>
+                                  </a:ext>
+                                </a:extLst>
+                              </pic:spPr>
+                            </pic:pic>
+                          </a:graphicData>
+                        </a:graphic>
+                      </wp:inline>
+                    </w:drawing>
+                  </w:r>
+                </w:p>
+              </w:txbxContent>
+            </v:textbox>
+            <w10:anchorlock/>
+          </v:shape>
+        </w:pict>
       </w:r>
     </w:p>
     <w:p>
       <w:pPr>
         <w:bidi w:val="0"/>
-        <w:rPr>
-          <w:rFonts w:hint="cs"/>
-        </w:rPr>
-      </w:pPr>
-      <w:r>
-        <w:rPr>
-          <w:rFonts w:hint="cs"/>
-        </w:rPr>
-        <w:t>Submit only the option you choose.</w:t>
-      </w:r>
+        <w:jc w:val="both"/>
+      </w:pPr>
     </w:p>
     <w:p>
       <w:pPr>
         <w:bidi w:val="0"/>
-        <w:rPr>
-          <w:rFonts w:hint="cs"/>
-        </w:rPr>
+        <w:jc w:val="both"/>
       </w:pPr>
     </w:p>
     <w:sectPr>
@@ -262,6 +843,155 @@
 <file path=word/numbering.xml><?xml version="1.0" encoding="utf-8"?>
 <w:numbering xmlns:wpc="http://schemas.microsoft.com/office/word/2010/wordprocessingCanvas" xmlns:cx="http://schemas.microsoft.com/office/drawing/2014/chartex" xmlns:cx1="http://schemas.microsoft.com/office/drawing/2015/9/8/chartex" xmlns:cx2="http://schemas.microsoft.com/office/drawing/2015/10/21/chartex" xmlns:cx3="http://schemas.microsoft.com/office/drawing/2016/5/9/chartex" xmlns:cx4="http://schemas.microsoft.com/office/drawing/2016/5/10/chartex" xmlns:cx5="http://schemas.microsoft.com/office/drawing/2016/5/11/chartex" xmlns:cx6="http://schemas.microsoft.com/office/drawing/2016/5/12/chartex" xmlns:cx7="http://schemas.microsoft.com/office/drawing/2016/5/13/chartex" xmlns:cx8="http://schemas.microsoft.com/office/drawing/2016/5/14/chartex" xmlns:mc="http://schemas.openxmlformats.org/markup-compatibility/2006" xmlns:aink="http://schemas.microsoft.com/office/drawing/2016/ink" xmlns:am3d="http://schemas.microsoft.com/office/drawing/2017/model3d" xmlns:o="urn:schemas-microsoft-com:office:office" xmlns:oel="http://schemas.microsoft.com/office/2019/extlst" xmlns:r="http://schemas.openxmlformats.org/officeDocument/2006/relationships" xmlns:m="http://schemas.openxmlformats.org/officeDocument/2006/math" xmlns:v="urn:schemas-microsoft-com:vml" xmlns:wp14="http://schemas.microsoft.com/office/word/2010/wordprocessingDrawing" xmlns:wp="http://schemas.openxmlformats.org/drawingml/2006/wordprocessingDrawing" xmlns:w10="urn:schemas-microsoft-com:office:word" xmlns:w="http://schemas.openxmlformats.org/wordprocessingml/2006/main" xmlns:w14="http://schemas.microsoft.com/office/word/2010/wordml" xmlns:w15="http://schemas.microsoft.com/office/word/2012/wordml" xmlns:w16cex="http://schemas.microsoft.com/office/word/2018/wordml/cex" xmlns:w16cid="http://schemas.microsoft.com/office/word/2016/wordml/cid" xmlns:w16="http://schemas.microsoft.com/office/word/2018/wordml" xmlns:w16du="http://schemas.microsoft.com/office/word/2023/wordml/word16du" xmlns:w16sdtdh="http://schemas.microsoft.com/office/word/2020/wordml/sdtdatahash" xmlns:w16sdtfl="http://schemas.microsoft.com/office/word/2024/wordml/sdtformatlock" xmlns:w16se="http://schemas.microsoft.com/office/word/2015/wordml/symex" xmlns:wpg="http://schemas.microsoft.com/office/word/2010/wordprocessingGroup" xmlns:wpi="http://schemas.microsoft.com/office/word/2010/wordprocessingInk" xmlns:wne="http://schemas.microsoft.com/office/word/2006/wordml" xmlns:wps="http://schemas.microsoft.com/office/word/2010/wordprocessingShape" mc:Ignorable="w14 w15 w16se w16cid w16 w16cex w16sdtdh w16sdtfl w16du wp14">
   <w:abstractNum w:abstractNumId="0" w15:restartNumberingAfterBreak="0">
+    <w:nsid w:val="183F4C6B"/>
+    <w:multiLevelType w:val="multilevel"/>
+    <w:tmpl w:val="C55286F4"/>
+    <w:lvl w:ilvl="0">
+      <w:start w:val="1"/>
+      <w:numFmt w:val="bullet"/>
+      <w:lvlText w:val=""/>
+      <w:lvlJc w:val="left"/>
+      <w:pPr>
+        <w:tabs>
+          <w:tab w:val="num" w:pos="720"/>
+        </w:tabs>
+        <w:ind w:left="720" w:hanging="360"/>
+      </w:pPr>
+      <w:rPr>
+        <w:rFonts w:ascii="Symbol" w:hAnsi="Symbol" w:hint="default"/>
+        <w:sz w:val="20"/>
+      </w:rPr>
+    </w:lvl>
+    <w:lvl w:ilvl="1">
+      <w:start w:val="1"/>
+      <w:numFmt w:val="bullet"/>
+      <w:lvlText w:val="o"/>
+      <w:lvlJc w:val="left"/>
+      <w:pPr>
+        <w:tabs>
+          <w:tab w:val="num" w:pos="1440"/>
+        </w:tabs>
+        <w:ind w:left="1440" w:hanging="360"/>
+      </w:pPr>
+      <w:rPr>
+        <w:rFonts w:ascii="Courier New" w:hAnsi="Courier New" w:hint="default"/>
+        <w:sz w:val="20"/>
+      </w:rPr>
+    </w:lvl>
+    <w:lvl w:ilvl="2" w:tentative="1">
+      <w:start w:val="1"/>
+      <w:numFmt w:val="bullet"/>
+      <w:lvlText w:val=""/>
+      <w:lvlJc w:val="left"/>
+      <w:pPr>
+        <w:tabs>
+          <w:tab w:val="num" w:pos="2160"/>
+        </w:tabs>
+        <w:ind w:left="2160" w:hanging="360"/>
+      </w:pPr>
+      <w:rPr>
+        <w:rFonts w:ascii="Wingdings" w:hAnsi="Wingdings" w:hint="default"/>
+        <w:sz w:val="20"/>
+      </w:rPr>
+    </w:lvl>
+    <w:lvl w:ilvl="3" w:tentative="1">
+      <w:start w:val="1"/>
+      <w:numFmt w:val="bullet"/>
+      <w:lvlText w:val=""/>
+      <w:lvlJc w:val="left"/>
+      <w:pPr>
+        <w:tabs>
+          <w:tab w:val="num" w:pos="2880"/>
+        </w:tabs>
+        <w:ind w:left="2880" w:hanging="360"/>
+      </w:pPr>
+      <w:rPr>
+        <w:rFonts w:ascii="Wingdings" w:hAnsi="Wingdings" w:hint="default"/>
+        <w:sz w:val="20"/>
+      </w:rPr>
+    </w:lvl>
+    <w:lvl w:ilvl="4" w:tentative="1">
+      <w:start w:val="1"/>
+      <w:numFmt w:val="bullet"/>
+      <w:lvlText w:val=""/>
+      <w:lvlJc w:val="left"/>
+      <w:pPr>
+        <w:tabs>
+          <w:tab w:val="num" w:pos="3600"/>
+        </w:tabs>
+        <w:ind w:left="3600" w:hanging="360"/>
+      </w:pPr>
+      <w:rPr>
+        <w:rFonts w:ascii="Wingdings" w:hAnsi="Wingdings" w:hint="default"/>
+        <w:sz w:val="20"/>
+      </w:rPr>
+    </w:lvl>
+    <w:lvl w:ilvl="5" w:tentative="1">
+      <w:start w:val="1"/>
+      <w:numFmt w:val="bullet"/>
+      <w:lvlText w:val=""/>
+      <w:lvlJc w:val="left"/>
+      <w:pPr>
+        <w:tabs>
+          <w:tab w:val="num" w:pos="4320"/>
+        </w:tabs>
+        <w:ind w:left="4320" w:hanging="360"/>
+      </w:pPr>
+      <w:rPr>
+        <w:rFonts w:ascii="Wingdings" w:hAnsi="Wingdings" w:hint="default"/>
+        <w:sz w:val="20"/>
+      </w:rPr>
+    </w:lvl>
+    <w:lvl w:ilvl="6" w:tentative="1">
+      <w:start w:val="1"/>
+      <w:numFmt w:val="bullet"/>
+      <w:lvlText w:val=""/>
+      <w:lvlJc w:val="left"/>
+      <w:pPr>
+        <w:tabs>
+          <w:tab w:val="num" w:pos="5040"/>
+        </w:tabs>
+        <w:ind w:left="5040" w:hanging="360"/>
+      </w:pPr>
+      <w:rPr>
+        <w:rFonts w:ascii="Wingdings" w:hAnsi="Wingdings" w:hint="default"/>
+        <w:sz w:val="20"/>
+      </w:rPr>
+    </w:lvl>
+    <w:lvl w:ilvl="7" w:tentative="1">
+      <w:start w:val="1"/>
+      <w:numFmt w:val="bullet"/>
+      <w:lvlText w:val=""/>
+      <w:lvlJc w:val="left"/>
+      <w:pPr>
+        <w:tabs>
+          <w:tab w:val="num" w:pos="5760"/>
+        </w:tabs>
+        <w:ind w:left="5760" w:hanging="360"/>
+      </w:pPr>
+      <w:rPr>
+        <w:rFonts w:ascii="Wingdings" w:hAnsi="Wingdings" w:hint="default"/>
+        <w:sz w:val="20"/>
+      </w:rPr>
+    </w:lvl>
+    <w:lvl w:ilvl="8" w:tentative="1">
+      <w:start w:val="1"/>
+      <w:numFmt w:val="bullet"/>
+      <w:lvlText w:val=""/>
+      <w:lvlJc w:val="left"/>
+      <w:pPr>
+        <w:tabs>
+          <w:tab w:val="num" w:pos="6480"/>
+        </w:tabs>
+        <w:ind w:left="6480" w:hanging="360"/>
+      </w:pPr>
+      <w:rPr>
+        <w:rFonts w:ascii="Wingdings" w:hAnsi="Wingdings" w:hint="default"/>
+        <w:sz w:val="20"/>
+      </w:rPr>
+    </w:lvl>
+  </w:abstractNum>
+  <w:abstractNum w:abstractNumId="1" w15:restartNumberingAfterBreak="0">
     <w:nsid w:val="74E416B2"/>
     <w:multiLevelType w:val="multilevel"/>
     <w:tmpl w:val="CA300B4A"/>
@@ -379,6 +1109,9 @@
     </w:lvl>
   </w:abstractNum>
   <w:num w:numId="1" w16cid:durableId="1096511345">
+    <w:abstractNumId w:val="1"/>
+  </w:num>
+  <w:num w:numId="2" w16cid:durableId="1899897751">
     <w:abstractNumId w:val="0"/>
   </w:num>
 </w:numbering>
@@ -838,7 +1571,6 @@
     <w:next w:val="a"/>
     <w:link w:val="30"/>
     <w:uiPriority w:val="9"/>
-    <w:semiHidden/>
     <w:unhideWhenUsed/>
     <w:qFormat/>
     <w:rsid w:val="00EF44BB"/>
@@ -1045,7 +1777,6 @@
     <w:basedOn w:val="a0"/>
     <w:link w:val="3"/>
     <w:uiPriority w:val="9"/>
-    <w:semiHidden/>
     <w:rsid w:val="00EF44BB"/>
     <w:rPr>
       <w:rFonts w:eastAsiaTheme="majorEastAsia" w:cstheme="majorBidi"/>
@@ -1301,6 +2032,19 @@
       <w:smallCaps/>
       <w:color w:val="0F4761" w:themeColor="accent1" w:themeShade="BF"/>
       <w:spacing w:val="5"/>
+    </w:rPr>
+  </w:style>
+  <w:style w:type="paragraph" w:styleId="NormalWeb">
+    <w:name w:val="Normal (Web)"/>
+    <w:basedOn w:val="a"/>
+    <w:uiPriority w:val="99"/>
+    <w:semiHidden/>
+    <w:unhideWhenUsed/>
+    <w:rsid w:val="006113ED"/>
+    <w:rPr>
+      <w:rFonts w:ascii="Times New Roman" w:hAnsi="Times New Roman" w:cs="Times New Roman"/>
+      <w:sz w:val="24"/>
+      <w:szCs w:val="24"/>
     </w:rPr>
   </w:style>
 </w:styles>

</xml_diff>